<commit_message>
can't hide yo toys in da house no mo
</commit_message>
<xml_diff>
--- a/Report.docx
+++ b/Report.docx
@@ -151,103 +151,146 @@
         <w:t xml:space="preserve">Most of the elements of our scene we modeled ourselves including the forest border, ground, fireflies, </w:t>
       </w:r>
       <w:r>
-        <w:t>and materials of all the objects.  The meshes for the house and the toys we took from publically available models.  Our models were much more complex than we had anticipated.  For example the forest border is comprised of a particle system where each tree is a particle.  There are 300 trees in total and hundreds of vertices per tree.  In addition many of the toys have over 1000 triangle faces.  Though our main focus was the lighting we spent a good deal of time working with these complex meshes – generating them, altering them, parsing them into readable formats, figuring out how to load them efficiently into the game, rendering them quickly, etc.</w:t>
-      </w:r>
-    </w:p>
-    <w:p/>
-    <w:p>
-      <w:r>
-        <w:t>Lighting</w:t>
-      </w:r>
-    </w:p>
-    <w:p>
-      <w:r>
-        <w:t>The signature of our game is the a</w:t>
-      </w:r>
-      <w:r>
-        <w:t>dvanced real time lighting</w:t>
-      </w:r>
-      <w:r>
-        <w:t>.  Our moving</w:t>
-      </w:r>
-      <w:r>
-        <w:t>, attenuated</w:t>
-      </w:r>
-      <w:r>
-        <w:t xml:space="preserve"> firefly point lights provided a real challenge, but we ma</w:t>
-      </w:r>
-      <w:r>
-        <w:t>stered this by using the object-</w:t>
-      </w:r>
-      <w:r>
-        <w:t xml:space="preserve">based </w:t>
-      </w:r>
-      <w:proofErr w:type="spellStart"/>
-      <w:r>
-        <w:t>shaders</w:t>
-      </w:r>
-      <w:proofErr w:type="spellEnd"/>
-      <w:r>
-        <w:t xml:space="preserve"> in </w:t>
-      </w:r>
-      <w:proofErr w:type="spellStart"/>
-      <w:r>
-        <w:t>WebGL</w:t>
-      </w:r>
-      <w:proofErr w:type="spellEnd"/>
-      <w:r>
-        <w:t xml:space="preserve">.  We use </w:t>
-      </w:r>
-      <w:proofErr w:type="spellStart"/>
-      <w:r>
-        <w:t>Phong</w:t>
-      </w:r>
-      <w:proofErr w:type="spellEnd"/>
-      <w:r>
-        <w:t xml:space="preserve"> shading with a constant number of lights whose positions and intensities are updated every rendering cycle.</w:t>
-      </w:r>
-      <w:r>
-        <w:t xml:space="preserve">  </w:t>
-      </w:r>
-      <w:r>
-        <w:lastRenderedPageBreak/>
-        <w:t xml:space="preserve">Please take note of the specular reflections on several of the house fixtures, toys, and even the trees (it’s the sap!).  The only shortcoming is the lack of shadows, but the real time rendering of the thousands of triangles in our meshes using the </w:t>
-      </w:r>
-      <w:proofErr w:type="spellStart"/>
-      <w:r>
-        <w:t>Phong</w:t>
-      </w:r>
-      <w:proofErr w:type="spellEnd"/>
-      <w:r>
-        <w:t xml:space="preserve"> lighting model was a real accomplishment.</w:t>
-      </w:r>
-    </w:p>
-    <w:p/>
-    <w:p>
-      <w:r>
-        <w:t xml:space="preserve">Camera </w:t>
-      </w:r>
-      <w:r>
-        <w:t>Movement</w:t>
-      </w:r>
-    </w:p>
-    <w:p>
-      <w:r>
-        <w:t xml:space="preserve">Originally we used only keyboard input to move (i.e. </w:t>
-      </w:r>
-      <w:proofErr w:type="spellStart"/>
-      <w:r>
-        <w:t>wasd</w:t>
-      </w:r>
-      <w:proofErr w:type="spellEnd"/>
-      <w:r>
-        <w:t xml:space="preserve"> for translation and arrow keys for rotation) but we wanted to show the ability to work with mouse events.  We changed from using the arrow keys to using the mouse click and drag.  Although the arrow keys are more intuitive we </w:t>
-      </w:r>
-      <w:r>
-        <w:t>kept the mouse control in order to show our game was capable of using such input.</w:t>
-      </w:r>
+        <w:t>and materials of all the objects.  The meshes for the house and the toys we took from publically available models</w:t>
+      </w:r>
+      <w:r>
+        <w:t xml:space="preserve"> (www.blenderswap.com)</w:t>
+      </w:r>
+      <w:r>
+        <w:t>.  Our models were much more complex than we had anticipated</w:t>
+      </w:r>
+      <w:r>
+        <w:t>, so we actually ended up doing two complicated features</w:t>
+      </w:r>
+      <w:r>
+        <w:t xml:space="preserve">.  For example the forest border is comprised of a particle system where each tree is a particle.  There are 300 trees in total and </w:t>
+      </w:r>
+      <w:r>
+        <w:t>there are over 240,000 triangles among them.   The</w:t>
+      </w:r>
+      <w:r>
+        <w:t xml:space="preserve"> toys have </w:t>
+      </w:r>
+      <w:r>
+        <w:t>between</w:t>
+      </w:r>
+      <w:r>
+        <w:t xml:space="preserve"> 1</w:t>
+      </w:r>
+      <w:r>
+        <w:t>0,</w:t>
+      </w:r>
+      <w:r>
+        <w:t>000</w:t>
+      </w:r>
+      <w:r>
+        <w:t>-35,000</w:t>
+      </w:r>
+      <w:r>
+        <w:t xml:space="preserve"> triangle faces</w:t>
+      </w:r>
+      <w:r>
+        <w:t xml:space="preserve"> each</w:t>
+      </w:r>
+      <w:r>
+        <w:t>.  Though our main focus was the lighting we spent a good deal of time working with these complex meshes – generating them, altering them, parsing them into readable formats, figuring out how to load them efficiently into the game, rendering them quickly, etc.</w:t>
+      </w:r>
+    </w:p>
+    <w:p>
       <w:bookmarkStart w:id="0" w:name="_GoBack"/>
       <w:bookmarkEnd w:id="0"/>
+    </w:p>
+    <w:p>
+      <w:r>
+        <w:t>Lighting</w:t>
+      </w:r>
+    </w:p>
+    <w:p>
+      <w:r>
+        <w:t>The signature of our game is the a</w:t>
+      </w:r>
+      <w:r>
+        <w:t>dvanced real time lighting</w:t>
+      </w:r>
+      <w:r>
+        <w:t>.  Our moving</w:t>
+      </w:r>
+      <w:r>
+        <w:t>, attenuated</w:t>
+      </w:r>
+      <w:r>
+        <w:t xml:space="preserve"> firefly point lights provided a real challenge, but we ma</w:t>
+      </w:r>
+      <w:r>
+        <w:t>stered this by using the object-</w:t>
+      </w:r>
+      <w:r>
+        <w:t xml:space="preserve">based </w:t>
+      </w:r>
+      <w:proofErr w:type="spellStart"/>
+      <w:r>
+        <w:t>shaders</w:t>
+      </w:r>
+      <w:proofErr w:type="spellEnd"/>
+      <w:r>
+        <w:t xml:space="preserve"> in </w:t>
+      </w:r>
+      <w:proofErr w:type="spellStart"/>
+      <w:r>
+        <w:t>WebGL</w:t>
+      </w:r>
+      <w:proofErr w:type="spellEnd"/>
+      <w:r>
+        <w:t xml:space="preserve">.  We use </w:t>
+      </w:r>
+      <w:proofErr w:type="spellStart"/>
+      <w:r>
+        <w:t>Phong</w:t>
+      </w:r>
+      <w:proofErr w:type="spellEnd"/>
+      <w:r>
+        <w:t xml:space="preserve"> shading with a constant </w:t>
+      </w:r>
+      <w:r>
+        <w:lastRenderedPageBreak/>
+        <w:t>number of lights whose positions and intensities are updated every rendering cycle.</w:t>
+      </w:r>
+      <w:r>
+        <w:t xml:space="preserve">  Please take note of the specular reflections on several of the house fixtures, toys, and even the trees (it’s the sap!).  The only shortcoming is the lack of shadows, but the real time rendering of the thousands of triangles in our meshes using the </w:t>
+      </w:r>
+      <w:proofErr w:type="spellStart"/>
+      <w:r>
+        <w:t>Phong</w:t>
+      </w:r>
+      <w:proofErr w:type="spellEnd"/>
+      <w:r>
+        <w:t xml:space="preserve"> lighting model was a real accomplishment.</w:t>
+      </w:r>
+    </w:p>
+    <w:p/>
+    <w:p>
+      <w:r>
+        <w:t xml:space="preserve">Camera </w:t>
+      </w:r>
+      <w:r>
+        <w:t>Movement</w:t>
+      </w:r>
+    </w:p>
+    <w:p>
+      <w:r>
+        <w:t xml:space="preserve">Originally we used only keyboard input to move (i.e. </w:t>
+      </w:r>
+      <w:proofErr w:type="spellStart"/>
+      <w:r>
+        <w:t>wasd</w:t>
+      </w:r>
+      <w:proofErr w:type="spellEnd"/>
+      <w:r>
+        <w:t xml:space="preserve"> for translation and arrow keys for rotation) but we wanted to show the ability to work with mouse events.  We changed from using the arrow keys to using the mouse click and drag.  Although the arrow keys are more intuitive we </w:t>
+      </w:r>
+      <w:r>
+        <w:t>kept the mouse control in order to show our game was capable of using such input.</w:t>
+      </w:r>
     </w:p>
     <w:sectPr>
       <w:pgSz w:w="12240" w:h="15840"/>

</xml_diff>

<commit_message>
probably haven't changed anything
</commit_message>
<xml_diff>
--- a/Report.docx
+++ b/Report.docx
@@ -4,15 +4,7 @@
   <w:body>
     <w:p>
       <w:r>
-        <w:t xml:space="preserve">CPSC 478 </w:t>
-      </w:r>
-      <w:proofErr w:type="gramStart"/>
-      <w:r>
-        <w:t>Spring</w:t>
-      </w:r>
-      <w:proofErr w:type="gramEnd"/>
-      <w:r>
-        <w:t xml:space="preserve"> 2013</w:t>
+        <w:t>CPSC 478 Spring 2013</w:t>
       </w:r>
     </w:p>
     <w:p>
@@ -22,13 +14,8 @@
     </w:p>
     <w:p>
       <w:r>
-        <w:t xml:space="preserve">Kerry Clavadetscher and Anthony </w:t>
-      </w:r>
-      <w:proofErr w:type="spellStart"/>
-      <w:r>
-        <w:t>Tordillos</w:t>
-      </w:r>
-      <w:proofErr w:type="spellEnd"/>
+        <w:t>Kerry Clavadetscher and Anthony Tordillos</w:t>
+      </w:r>
     </w:p>
     <w:p/>
     <w:p>
@@ -53,15 +40,7 @@
     </w:p>
     <w:p>
       <w:r>
-        <w:t xml:space="preserve">In our game you become a small child whose toys have hidden </w:t>
-      </w:r>
-      <w:proofErr w:type="gramStart"/>
-      <w:r>
-        <w:t>themselves</w:t>
-      </w:r>
-      <w:proofErr w:type="gramEnd"/>
-      <w:r>
-        <w:t xml:space="preserve"> for you to find in your backyard near your house in the middle of the night.  Your goal is to retrieve all them.  You do this by moving around your yard – a square plot of land marked by a forest border, and walking up to the toys.  The caveat is that you must do this before running out of light</w:t>
+        <w:t>In our game you become a small child whose toys have hidden themselves for you to find in your backyard near your house in the middle of the night.  Your goal is to retrieve all them.  You do this by moving around your yard – a square plot of land marked by a forest border, and walking up to the toys.  The caveat is that you must do this before running out of light</w:t>
       </w:r>
       <w:r>
         <w:t xml:space="preserve"> and only one toy likes to show itself at a time</w:t>
@@ -97,29 +76,13 @@
     <w:p/>
     <w:p>
       <w:r>
-        <w:t>To load our game please go to the following link</w:t>
-      </w:r>
-      <w:proofErr w:type="gramStart"/>
-      <w:r>
-        <w:t>: .</w:t>
-      </w:r>
-      <w:proofErr w:type="gramEnd"/>
-      <w:r>
-        <w:t xml:space="preserve"> We have hosted our game on Google Drive.</w:t>
+        <w:t>To load our game please go to the following link: . We have hosted our game on Google Drive.</w:t>
       </w:r>
       <w:r>
         <w:t xml:space="preserve">  </w:t>
       </w:r>
       <w:r>
-        <w:t xml:space="preserve">To operate the </w:t>
-      </w:r>
-      <w:proofErr w:type="gramStart"/>
-      <w:r>
-        <w:t>game use</w:t>
-      </w:r>
-      <w:proofErr w:type="gramEnd"/>
-      <w:r>
-        <w:t xml:space="preserve"> the w-key to move forward and s-key to move back.  Click and drag to rotate the scene.</w:t>
+        <w:t>To operate the game use the w-key to move forward and s-key to move back.  Click and drag to rotate the scene.</w:t>
       </w:r>
     </w:p>
     <w:p/>
@@ -196,75 +159,48 @@
         <w:t>.  Though our main focus was the lighting we spent a good deal of time working with these complex meshes – generating them, altering them, parsing them into readable formats, figuring out how to load them efficiently into the game, rendering them quickly, etc.</w:t>
       </w:r>
     </w:p>
-    <w:p>
+    <w:p/>
+    <w:p>
+      <w:r>
+        <w:t>Lighting</w:t>
+      </w:r>
+    </w:p>
+    <w:p>
+      <w:r>
+        <w:t>The signature of our game is the a</w:t>
+      </w:r>
+      <w:r>
+        <w:t>dvanced real time lighting</w:t>
+      </w:r>
+      <w:r>
+        <w:t>.  Our moving</w:t>
+      </w:r>
+      <w:r>
+        <w:t>, attenuated</w:t>
+      </w:r>
+      <w:r>
+        <w:t xml:space="preserve"> firefly point lights provided a real challenge, but we ma</w:t>
+      </w:r>
+      <w:r>
+        <w:t>stered this by using the object-</w:t>
+      </w:r>
+      <w:r>
+        <w:t xml:space="preserve">based shaders in WebGL.  We use Phong shading with a constant </w:t>
+      </w:r>
+      <w:r>
+        <w:lastRenderedPageBreak/>
+        <w:t>number of lights whose positions and intensities are updated every rendering cycle.</w:t>
+      </w:r>
+      <w:r>
+        <w:t xml:space="preserve">  Please take note of the specular reflections on several of the house fixtures, toys, </w:t>
+      </w:r>
+      <w:r>
+        <w:t xml:space="preserve">jar, </w:t>
+      </w:r>
       <w:bookmarkStart w:id="0" w:name="_GoBack"/>
       <w:bookmarkEnd w:id="0"/>
-    </w:p>
-    <w:p>
-      <w:r>
-        <w:t>Lighting</w:t>
-      </w:r>
-    </w:p>
-    <w:p>
-      <w:r>
-        <w:t>The signature of our game is the a</w:t>
-      </w:r>
-      <w:r>
-        <w:t>dvanced real time lighting</w:t>
-      </w:r>
-      <w:r>
-        <w:t>.  Our moving</w:t>
-      </w:r>
-      <w:r>
-        <w:t>, attenuated</w:t>
-      </w:r>
-      <w:r>
-        <w:t xml:space="preserve"> firefly point lights provided a real challenge, but we ma</w:t>
-      </w:r>
-      <w:r>
-        <w:t>stered this by using the object-</w:t>
-      </w:r>
-      <w:r>
-        <w:t xml:space="preserve">based </w:t>
-      </w:r>
-      <w:proofErr w:type="spellStart"/>
-      <w:r>
-        <w:t>shaders</w:t>
-      </w:r>
-      <w:proofErr w:type="spellEnd"/>
-      <w:r>
-        <w:t xml:space="preserve"> in </w:t>
-      </w:r>
-      <w:proofErr w:type="spellStart"/>
-      <w:r>
-        <w:t>WebGL</w:t>
-      </w:r>
-      <w:proofErr w:type="spellEnd"/>
-      <w:r>
-        <w:t xml:space="preserve">.  We use </w:t>
-      </w:r>
-      <w:proofErr w:type="spellStart"/>
-      <w:r>
-        <w:t>Phong</w:t>
-      </w:r>
-      <w:proofErr w:type="spellEnd"/>
-      <w:r>
-        <w:t xml:space="preserve"> shading with a constant </w:t>
-      </w:r>
-      <w:r>
-        <w:lastRenderedPageBreak/>
-        <w:t>number of lights whose positions and intensities are updated every rendering cycle.</w:t>
-      </w:r>
-      <w:r>
-        <w:t xml:space="preserve">  Please take note of the specular reflections on several of the house fixtures, toys, and even the trees (it’s the sap!).  The only shortcoming is the lack of shadows, but the real time rendering of the thousands of triangles in our meshes using the </w:t>
-      </w:r>
-      <w:proofErr w:type="spellStart"/>
-      <w:r>
-        <w:t>Phong</w:t>
-      </w:r>
-      <w:proofErr w:type="spellEnd"/>
-      <w:r>
-        <w:t xml:space="preserve"> lighting model was a real accomplishment.</w:t>
+      <w:r>
+        <w:t>and even the trees (it’s the sap!).  The only shortcoming is the lack of shadows, but the real time rendering of the thousands of triangles in our meshes using the Phong lighting model was a real accomplishment.</w:t>
       </w:r>
     </w:p>
     <w:p/>
@@ -278,15 +214,7 @@
     </w:p>
     <w:p>
       <w:r>
-        <w:t xml:space="preserve">Originally we used only keyboard input to move (i.e. </w:t>
-      </w:r>
-      <w:proofErr w:type="spellStart"/>
-      <w:r>
-        <w:t>wasd</w:t>
-      </w:r>
-      <w:proofErr w:type="spellEnd"/>
-      <w:r>
-        <w:t xml:space="preserve"> for translation and arrow keys for rotation) but we wanted to show the ability to work with mouse events.  We changed from using the arrow keys to using the mouse click and drag.  Although the arrow keys are more intuitive we </w:t>
+        <w:t xml:space="preserve">Originally we used only keyboard input to move (i.e. wasd for translation and arrow keys for rotation) but we wanted to show the ability to work with mouse events.  We changed from using the arrow keys to using the mouse click and drag.  Although the arrow keys are more intuitive we </w:t>
       </w:r>
       <w:r>
         <w:t>kept the mouse control in order to show our game was capable of using such input.</w:t>

</xml_diff>